<commit_message>
Functional Safety Concept completed
</commit_message>
<xml_diff>
--- a/Final_Files/01_SafetyPlan_LaneAssistance.docx
+++ b/Final_Files/01_SafetyPlan_LaneAssistance.docx
@@ -193,25 +193,9 @@
       <w:r>
         <w:rPr>
           <w:b/>
-          <w:color w:val="B7B7B7"/>
+          <w:color w:val="000000" w:themeColor="text1"/>
         </w:rPr>
         <w:t>1.0</w:t>
-      </w:r>
-    </w:p>
-    <w:p>
-      <w:pPr>
-        <w:jc w:val="right"/>
-        <w:rPr>
-          <w:b/>
-          <w:color w:val="999999"/>
-        </w:rPr>
-      </w:pPr>
-      <w:r>
-        <w:rPr>
-          <w:b/>
-          <w:color w:val="999999"/>
-        </w:rPr>
-        <w:t>Template Version 1.0, Released on 2017-06-21</w:t>
       </w:r>
     </w:p>
     <w:p/>
@@ -310,55 +294,23 @@
     </w:p>
     <w:p>
       <w:pPr>
+        <w:ind w:left="720"/>
+        <w:jc w:val="right"/>
+      </w:pPr>
+    </w:p>
+    <w:p>
+      <w:pPr>
         <w:pStyle w:val="Heading1"/>
         <w:widowControl w:val="0"/>
         <w:spacing w:before="480" w:after="180" w:line="240" w:lineRule="auto"/>
         <w:contextualSpacing w:val="0"/>
       </w:pPr>
-      <w:bookmarkStart w:id="6" w:name="_1t3h5sf" w:colFirst="0" w:colLast="0"/>
-      <w:bookmarkEnd w:id="6"/>
+      <w:bookmarkStart w:id="6" w:name="_Toc524515730"/>
       <w:r>
         <w:lastRenderedPageBreak/>
         <w:t>Document history</w:t>
       </w:r>
-    </w:p>
-    <w:p>
-      <w:pPr>
-        <w:rPr>
-          <w:b/>
-          <w:color w:val="B7B7B7"/>
-        </w:rPr>
-      </w:pPr>
-      <w:r>
-        <w:rPr>
-          <w:b/>
-          <w:color w:val="B7B7B7"/>
-        </w:rPr>
-        <w:t xml:space="preserve">[Instructions: Fill in the date, version and description fields. You can fill out the Editor field with your name if you want to do so. Keep track of your editing as if this were a real world project. </w:t>
-      </w:r>
-    </w:p>
-    <w:p>
-      <w:pPr>
-        <w:rPr>
-          <w:b/>
-          <w:color w:val="B7B7B7"/>
-        </w:rPr>
-      </w:pPr>
-    </w:p>
-    <w:p>
-      <w:pPr>
-        <w:rPr>
-          <w:b/>
-          <w:color w:val="B7B7B7"/>
-        </w:rPr>
-      </w:pPr>
-      <w:r>
-        <w:rPr>
-          <w:b/>
-          <w:color w:val="B7B7B7"/>
-        </w:rPr>
-        <w:t>For example, if this were your first draft or first submission, you might say version 1.0. If this is a second submission attempt, then you'd add a second line with a new date and version 2.0]</w:t>
-      </w:r>
+      <w:bookmarkEnd w:id="6"/>
     </w:p>
     <w:p>
       <w:pPr>
@@ -872,68 +824,11 @@
           <w:color w:val="B7B7B7"/>
         </w:rPr>
       </w:pPr>
-      <w:bookmarkStart w:id="8" w:name="_ktt3lgighckp" w:colFirst="0" w:colLast="0"/>
+      <w:bookmarkStart w:id="8" w:name="_Toc524515731"/>
+      <w:r>
+        <w:t>Table of Contents</w:t>
+      </w:r>
       <w:bookmarkEnd w:id="8"/>
-      <w:r>
-        <w:t>Table of Contents</w:t>
-      </w:r>
-    </w:p>
-    <w:p>
-      <w:pPr>
-        <w:rPr>
-          <w:b/>
-          <w:color w:val="B7B7B7"/>
-        </w:rPr>
-      </w:pPr>
-      <w:r>
-        <w:rPr>
-          <w:b/>
-          <w:color w:val="B7B7B7"/>
-        </w:rPr>
-        <w:t xml:space="preserve">[Instructions: We have provided a table of contents. If the table of contents is not showing up correctly in your word processor of choice, please update it. The table of contents should show each section of the document and page numbers or links. Most word processors can do this for you. In </w:t>
-      </w:r>
-      <w:hyperlink r:id="rId10">
-        <w:r>
-          <w:rPr>
-            <w:b/>
-            <w:color w:val="B7B7B7"/>
-            <w:u w:val="single"/>
-          </w:rPr>
-          <w:t>Google Docs</w:t>
-        </w:r>
-      </w:hyperlink>
-      <w:r>
-        <w:rPr>
-          <w:b/>
-          <w:color w:val="B7B7B7"/>
-        </w:rPr>
-        <w:t xml:space="preserve">, you can use headings for each section and then go to Insert &gt; Table of Contents.  </w:t>
-      </w:r>
-      <w:hyperlink r:id="rId11">
-        <w:r>
-          <w:rPr>
-            <w:b/>
-            <w:color w:val="B7B7B7"/>
-            <w:u w:val="single"/>
-          </w:rPr>
-          <w:t>Microsoft Word</w:t>
-        </w:r>
-      </w:hyperlink>
-      <w:r>
-        <w:rPr>
-          <w:b/>
-          <w:color w:val="B7B7B7"/>
-        </w:rPr>
-        <w:t xml:space="preserve"> has similar capabilities]</w:t>
-      </w:r>
-    </w:p>
-    <w:p>
-      <w:pPr>
-        <w:rPr>
-          <w:b/>
-          <w:color w:val="B7B7B7"/>
-        </w:rPr>
-      </w:pPr>
     </w:p>
     <w:p>
       <w:pPr>
@@ -955,10 +850,15 @@
       <w:sdtContent>
         <w:p>
           <w:pPr>
-            <w:spacing w:before="80" w:line="240" w:lineRule="auto"/>
+            <w:pStyle w:val="TOC1"/>
+            <w:tabs>
+              <w:tab w:val="right" w:leader="dot" w:pos="9350"/>
+            </w:tabs>
             <w:rPr>
-              <w:color w:val="1155CC"/>
-              <w:u w:val="single"/>
+              <w:rFonts w:asciiTheme="minorHAnsi" w:eastAsiaTheme="minorEastAsia" w:hAnsiTheme="minorHAnsi" w:cstheme="minorBidi"/>
+              <w:noProof/>
+              <w:color w:val="auto"/>
+              <w:lang w:val="en-US"/>
             </w:rPr>
           </w:pPr>
           <w:r>
@@ -970,11 +870,11 @@
           <w:r>
             <w:fldChar w:fldCharType="separate"/>
           </w:r>
-          <w:hyperlink w:anchor="_1t3h5sf">
+          <w:hyperlink w:anchor="_Toc524515730" w:history="1">
             <w:r>
               <w:rPr>
-                <w:color w:val="1155CC"/>
-                <w:u w:val="single"/>
+                <w:rStyle w:val="Hyperlink"/>
+                <w:noProof/>
               </w:rPr>
               <w:t>Document history</w:t>
             </w:r>
@@ -982,17 +882,22 @@
         </w:p>
         <w:p>
           <w:pPr>
-            <w:spacing w:before="200" w:line="240" w:lineRule="auto"/>
+            <w:pStyle w:val="TOC1"/>
+            <w:tabs>
+              <w:tab w:val="right" w:leader="dot" w:pos="9350"/>
+            </w:tabs>
             <w:rPr>
-              <w:color w:val="1155CC"/>
-              <w:u w:val="single"/>
+              <w:rFonts w:asciiTheme="minorHAnsi" w:eastAsiaTheme="minorEastAsia" w:hAnsiTheme="minorHAnsi" w:cstheme="minorBidi"/>
+              <w:noProof/>
+              <w:color w:val="auto"/>
+              <w:lang w:val="en-US"/>
             </w:rPr>
           </w:pPr>
-          <w:hyperlink w:anchor="_ktt3lgighckp">
+          <w:hyperlink w:anchor="_Toc524515731" w:history="1">
             <w:r>
               <w:rPr>
-                <w:color w:val="1155CC"/>
-                <w:u w:val="single"/>
+                <w:rStyle w:val="Hyperlink"/>
+                <w:noProof/>
               </w:rPr>
               <w:t>Table of Contents</w:t>
             </w:r>
@@ -1000,17 +905,22 @@
         </w:p>
         <w:p>
           <w:pPr>
-            <w:spacing w:before="200" w:line="240" w:lineRule="auto"/>
+            <w:pStyle w:val="TOC1"/>
+            <w:tabs>
+              <w:tab w:val="right" w:leader="dot" w:pos="9350"/>
+            </w:tabs>
             <w:rPr>
-              <w:color w:val="1155CC"/>
-              <w:u w:val="single"/>
+              <w:rFonts w:asciiTheme="minorHAnsi" w:eastAsiaTheme="minorEastAsia" w:hAnsiTheme="minorHAnsi" w:cstheme="minorBidi"/>
+              <w:noProof/>
+              <w:color w:val="auto"/>
+              <w:lang w:val="en-US"/>
             </w:rPr>
           </w:pPr>
-          <w:hyperlink w:anchor="_zakt536q9xt3">
+          <w:hyperlink w:anchor="_Toc524515732" w:history="1">
             <w:r>
               <w:rPr>
-                <w:color w:val="1155CC"/>
-                <w:u w:val="single"/>
+                <w:rStyle w:val="Hyperlink"/>
+                <w:noProof/>
               </w:rPr>
               <w:t>Introduction</w:t>
             </w:r>
@@ -1018,18 +928,22 @@
         </w:p>
         <w:p>
           <w:pPr>
-            <w:spacing w:before="60" w:line="240" w:lineRule="auto"/>
-            <w:ind w:left="360"/>
+            <w:pStyle w:val="TOC2"/>
+            <w:tabs>
+              <w:tab w:val="right" w:leader="dot" w:pos="9350"/>
+            </w:tabs>
             <w:rPr>
-              <w:color w:val="1155CC"/>
-              <w:u w:val="single"/>
+              <w:rFonts w:asciiTheme="minorHAnsi" w:eastAsiaTheme="minorEastAsia" w:hAnsiTheme="minorHAnsi" w:cstheme="minorBidi"/>
+              <w:noProof/>
+              <w:color w:val="auto"/>
+              <w:lang w:val="en-US"/>
             </w:rPr>
           </w:pPr>
-          <w:hyperlink w:anchor="_52ybytyytfvs">
+          <w:hyperlink w:anchor="_Toc524515733" w:history="1">
             <w:r>
               <w:rPr>
-                <w:color w:val="1155CC"/>
-                <w:u w:val="single"/>
+                <w:rStyle w:val="Hyperlink"/>
+                <w:noProof/>
               </w:rPr>
               <w:t>Purpose of the Safety Plan</w:t>
             </w:r>
@@ -1037,18 +951,22 @@
         </w:p>
         <w:p>
           <w:pPr>
-            <w:spacing w:before="60" w:line="240" w:lineRule="auto"/>
-            <w:ind w:left="360"/>
+            <w:pStyle w:val="TOC2"/>
+            <w:tabs>
+              <w:tab w:val="right" w:leader="dot" w:pos="9350"/>
+            </w:tabs>
             <w:rPr>
-              <w:color w:val="1155CC"/>
-              <w:u w:val="single"/>
+              <w:rFonts w:asciiTheme="minorHAnsi" w:eastAsiaTheme="minorEastAsia" w:hAnsiTheme="minorHAnsi" w:cstheme="minorBidi"/>
+              <w:noProof/>
+              <w:color w:val="auto"/>
+              <w:lang w:val="en-US"/>
             </w:rPr>
           </w:pPr>
-          <w:hyperlink w:anchor="_sh22j99mm02k">
+          <w:hyperlink w:anchor="_Toc524515734" w:history="1">
             <w:r>
               <w:rPr>
-                <w:color w:val="1155CC"/>
-                <w:u w:val="single"/>
+                <w:rStyle w:val="Hyperlink"/>
+                <w:noProof/>
               </w:rPr>
               <w:t>Scope of the Project</w:t>
             </w:r>
@@ -1056,18 +974,22 @@
         </w:p>
         <w:p>
           <w:pPr>
-            <w:spacing w:before="60" w:line="240" w:lineRule="auto"/>
-            <w:ind w:left="360"/>
+            <w:pStyle w:val="TOC2"/>
+            <w:tabs>
+              <w:tab w:val="right" w:leader="dot" w:pos="9350"/>
+            </w:tabs>
             <w:rPr>
-              <w:color w:val="1155CC"/>
-              <w:u w:val="single"/>
+              <w:rFonts w:asciiTheme="minorHAnsi" w:eastAsiaTheme="minorEastAsia" w:hAnsiTheme="minorHAnsi" w:cstheme="minorBidi"/>
+              <w:noProof/>
+              <w:color w:val="auto"/>
+              <w:lang w:val="en-US"/>
             </w:rPr>
           </w:pPr>
-          <w:hyperlink w:anchor="_fzzlhwsfq6ys">
+          <w:hyperlink w:anchor="_Toc524515735" w:history="1">
             <w:r>
               <w:rPr>
-                <w:color w:val="1155CC"/>
-                <w:u w:val="single"/>
+                <w:rStyle w:val="Hyperlink"/>
+                <w:noProof/>
               </w:rPr>
               <w:t>Deliverables of the Project</w:t>
             </w:r>
@@ -1075,17 +997,22 @@
         </w:p>
         <w:p>
           <w:pPr>
-            <w:spacing w:before="200" w:line="240" w:lineRule="auto"/>
+            <w:pStyle w:val="TOC1"/>
+            <w:tabs>
+              <w:tab w:val="right" w:leader="dot" w:pos="9350"/>
+            </w:tabs>
             <w:rPr>
-              <w:color w:val="1155CC"/>
-              <w:u w:val="single"/>
+              <w:rFonts w:asciiTheme="minorHAnsi" w:eastAsiaTheme="minorEastAsia" w:hAnsiTheme="minorHAnsi" w:cstheme="minorBidi"/>
+              <w:noProof/>
+              <w:color w:val="auto"/>
+              <w:lang w:val="en-US"/>
             </w:rPr>
           </w:pPr>
-          <w:hyperlink w:anchor="_t6m96u2v69wo">
+          <w:hyperlink w:anchor="_Toc524515736" w:history="1">
             <w:r>
               <w:rPr>
-                <w:color w:val="1155CC"/>
-                <w:u w:val="single"/>
+                <w:rStyle w:val="Hyperlink"/>
+                <w:noProof/>
               </w:rPr>
               <w:t>Item Definition</w:t>
             </w:r>
@@ -1093,17 +1020,22 @@
         </w:p>
         <w:p>
           <w:pPr>
-            <w:spacing w:before="200" w:line="240" w:lineRule="auto"/>
+            <w:pStyle w:val="TOC1"/>
+            <w:tabs>
+              <w:tab w:val="right" w:leader="dot" w:pos="9350"/>
+            </w:tabs>
             <w:rPr>
-              <w:color w:val="1155CC"/>
-              <w:u w:val="single"/>
+              <w:rFonts w:asciiTheme="minorHAnsi" w:eastAsiaTheme="minorEastAsia" w:hAnsiTheme="minorHAnsi" w:cstheme="minorBidi"/>
+              <w:noProof/>
+              <w:color w:val="auto"/>
+              <w:lang w:val="en-US"/>
             </w:rPr>
           </w:pPr>
-          <w:hyperlink w:anchor="_km1cu1hyl182">
+          <w:hyperlink w:anchor="_Toc524515737" w:history="1">
             <w:r>
               <w:rPr>
-                <w:color w:val="1155CC"/>
-                <w:u w:val="single"/>
+                <w:rStyle w:val="Hyperlink"/>
+                <w:noProof/>
               </w:rPr>
               <w:t>Goals and Measures</w:t>
             </w:r>
@@ -1111,18 +1043,22 @@
         </w:p>
         <w:p>
           <w:pPr>
-            <w:spacing w:before="60" w:line="240" w:lineRule="auto"/>
-            <w:ind w:left="360"/>
+            <w:pStyle w:val="TOC2"/>
+            <w:tabs>
+              <w:tab w:val="right" w:leader="dot" w:pos="9350"/>
+            </w:tabs>
             <w:rPr>
-              <w:color w:val="1155CC"/>
-              <w:u w:val="single"/>
+              <w:rFonts w:asciiTheme="minorHAnsi" w:eastAsiaTheme="minorEastAsia" w:hAnsiTheme="minorHAnsi" w:cstheme="minorBidi"/>
+              <w:noProof/>
+              <w:color w:val="auto"/>
+              <w:lang w:val="en-US"/>
             </w:rPr>
           </w:pPr>
-          <w:hyperlink w:anchor="_ww7fqc274i9y">
+          <w:hyperlink w:anchor="_Toc524515738" w:history="1">
             <w:r>
               <w:rPr>
-                <w:color w:val="1155CC"/>
-                <w:u w:val="single"/>
+                <w:rStyle w:val="Hyperlink"/>
+                <w:noProof/>
               </w:rPr>
               <w:t>Goals</w:t>
             </w:r>
@@ -1130,18 +1066,22 @@
         </w:p>
         <w:p>
           <w:pPr>
-            <w:spacing w:before="60" w:line="240" w:lineRule="auto"/>
-            <w:ind w:left="360"/>
+            <w:pStyle w:val="TOC2"/>
+            <w:tabs>
+              <w:tab w:val="right" w:leader="dot" w:pos="9350"/>
+            </w:tabs>
             <w:rPr>
-              <w:color w:val="1155CC"/>
-              <w:u w:val="single"/>
+              <w:rFonts w:asciiTheme="minorHAnsi" w:eastAsiaTheme="minorEastAsia" w:hAnsiTheme="minorHAnsi" w:cstheme="minorBidi"/>
+              <w:noProof/>
+              <w:color w:val="auto"/>
+              <w:lang w:val="en-US"/>
             </w:rPr>
           </w:pPr>
-          <w:hyperlink w:anchor="_v2rbrzjrkt9b">
+          <w:hyperlink w:anchor="_Toc524515739" w:history="1">
             <w:r>
               <w:rPr>
-                <w:color w:val="1155CC"/>
-                <w:u w:val="single"/>
+                <w:rStyle w:val="Hyperlink"/>
+                <w:noProof/>
               </w:rPr>
               <w:t>Measures</w:t>
             </w:r>
@@ -1149,17 +1089,22 @@
         </w:p>
         <w:p>
           <w:pPr>
-            <w:spacing w:before="200" w:line="240" w:lineRule="auto"/>
+            <w:pStyle w:val="TOC1"/>
+            <w:tabs>
+              <w:tab w:val="right" w:leader="dot" w:pos="9350"/>
+            </w:tabs>
             <w:rPr>
-              <w:color w:val="1155CC"/>
-              <w:u w:val="single"/>
+              <w:rFonts w:asciiTheme="minorHAnsi" w:eastAsiaTheme="minorEastAsia" w:hAnsiTheme="minorHAnsi" w:cstheme="minorBidi"/>
+              <w:noProof/>
+              <w:color w:val="auto"/>
+              <w:lang w:val="en-US"/>
             </w:rPr>
           </w:pPr>
-          <w:hyperlink w:anchor="_b23s6orj91gm">
+          <w:hyperlink w:anchor="_Toc524515740" w:history="1">
             <w:r>
               <w:rPr>
-                <w:color w:val="1155CC"/>
-                <w:u w:val="single"/>
+                <w:rStyle w:val="Hyperlink"/>
+                <w:noProof/>
               </w:rPr>
               <w:t>Safety Culture</w:t>
             </w:r>
@@ -1167,17 +1112,22 @@
         </w:p>
         <w:p>
           <w:pPr>
-            <w:spacing w:before="200" w:line="240" w:lineRule="auto"/>
+            <w:pStyle w:val="TOC1"/>
+            <w:tabs>
+              <w:tab w:val="right" w:leader="dot" w:pos="9350"/>
+            </w:tabs>
             <w:rPr>
-              <w:color w:val="1155CC"/>
-              <w:u w:val="single"/>
+              <w:rFonts w:asciiTheme="minorHAnsi" w:eastAsiaTheme="minorEastAsia" w:hAnsiTheme="minorHAnsi" w:cstheme="minorBidi"/>
+              <w:noProof/>
+              <w:color w:val="auto"/>
+              <w:lang w:val="en-US"/>
             </w:rPr>
           </w:pPr>
-          <w:hyperlink w:anchor="_pqn9poe0nvtc">
+          <w:hyperlink w:anchor="_Toc524515741" w:history="1">
             <w:r>
               <w:rPr>
-                <w:color w:val="1155CC"/>
-                <w:u w:val="single"/>
+                <w:rStyle w:val="Hyperlink"/>
+                <w:noProof/>
               </w:rPr>
               <w:t>Safety Lifecycle Tailoring</w:t>
             </w:r>
@@ -1185,17 +1135,22 @@
         </w:p>
         <w:p>
           <w:pPr>
-            <w:spacing w:before="200" w:line="240" w:lineRule="auto"/>
+            <w:pStyle w:val="TOC1"/>
+            <w:tabs>
+              <w:tab w:val="right" w:leader="dot" w:pos="9350"/>
+            </w:tabs>
             <w:rPr>
-              <w:color w:val="1155CC"/>
-              <w:u w:val="single"/>
+              <w:rFonts w:asciiTheme="minorHAnsi" w:eastAsiaTheme="minorEastAsia" w:hAnsiTheme="minorHAnsi" w:cstheme="minorBidi"/>
+              <w:noProof/>
+              <w:color w:val="auto"/>
+              <w:lang w:val="en-US"/>
             </w:rPr>
           </w:pPr>
-          <w:hyperlink w:anchor="_xlicd1ijavb7">
+          <w:hyperlink w:anchor="_Toc524515742" w:history="1">
             <w:r>
               <w:rPr>
-                <w:color w:val="1155CC"/>
-                <w:u w:val="single"/>
+                <w:rStyle w:val="Hyperlink"/>
+                <w:noProof/>
               </w:rPr>
               <w:t>Roles</w:t>
             </w:r>
@@ -1203,19 +1158,47 @@
         </w:p>
         <w:p>
           <w:pPr>
-            <w:spacing w:before="200" w:line="240" w:lineRule="auto"/>
+            <w:pStyle w:val="TOC1"/>
+            <w:tabs>
+              <w:tab w:val="right" w:leader="dot" w:pos="9350"/>
+            </w:tabs>
             <w:rPr>
-              <w:color w:val="1155CC"/>
-              <w:u w:val="single"/>
+              <w:rFonts w:asciiTheme="minorHAnsi" w:eastAsiaTheme="minorEastAsia" w:hAnsiTheme="minorHAnsi" w:cstheme="minorBidi"/>
+              <w:noProof/>
+              <w:color w:val="auto"/>
+              <w:lang w:val="en-US"/>
             </w:rPr>
           </w:pPr>
-          <w:hyperlink w:anchor="_swj0emygbhrm">
+          <w:hyperlink w:anchor="_Toc524515743" w:history="1">
             <w:r>
               <w:rPr>
-                <w:color w:val="1155CC"/>
-                <w:u w:val="single"/>
+                <w:rStyle w:val="Hyperlink"/>
+                <w:noProof/>
               </w:rPr>
               <w:t>Development Interface Agreement</w:t>
+            </w:r>
+          </w:hyperlink>
+        </w:p>
+        <w:p>
+          <w:pPr>
+            <w:pStyle w:val="TOC1"/>
+            <w:tabs>
+              <w:tab w:val="right" w:leader="dot" w:pos="9350"/>
+            </w:tabs>
+            <w:rPr>
+              <w:rFonts w:asciiTheme="minorHAnsi" w:eastAsiaTheme="minorEastAsia" w:hAnsiTheme="minorHAnsi" w:cstheme="minorBidi"/>
+              <w:noProof/>
+              <w:color w:val="auto"/>
+              <w:lang w:val="en-US"/>
+            </w:rPr>
+          </w:pPr>
+          <w:hyperlink w:anchor="_Toc524515744" w:history="1">
+            <w:r>
+              <w:rPr>
+                <w:rStyle w:val="Hyperlink"/>
+                <w:noProof/>
+              </w:rPr>
+              <w:t>Confirmation Measures</w:t>
             </w:r>
           </w:hyperlink>
         </w:p>
@@ -1227,15 +1210,6 @@
               <w:u w:val="single"/>
             </w:rPr>
           </w:pPr>
-          <w:hyperlink w:anchor="_lllavvxrxrdy">
-            <w:r>
-              <w:rPr>
-                <w:color w:val="1155CC"/>
-                <w:u w:val="single"/>
-              </w:rPr>
-              <w:t>Confirmation Measures</w:t>
-            </w:r>
-          </w:hyperlink>
           <w:r>
             <w:fldChar w:fldCharType="end"/>
           </w:r>
@@ -1284,11 +1258,11 @@
         <w:spacing w:before="480" w:after="180" w:line="240" w:lineRule="auto"/>
         <w:contextualSpacing w:val="0"/>
       </w:pPr>
-      <w:bookmarkStart w:id="9" w:name="_zakt536q9xt3" w:colFirst="0" w:colLast="0"/>
+      <w:bookmarkStart w:id="9" w:name="_Toc524515732"/>
+      <w:r>
+        <w:t>Introduction</w:t>
+      </w:r>
       <w:bookmarkEnd w:id="9"/>
-      <w:r>
-        <w:t>Introduction</w:t>
-      </w:r>
     </w:p>
     <w:p/>
     <w:p>
@@ -1296,11 +1270,11 @@
         <w:pStyle w:val="Heading2"/>
         <w:contextualSpacing w:val="0"/>
       </w:pPr>
-      <w:bookmarkStart w:id="10" w:name="_52ybytyytfvs" w:colFirst="0" w:colLast="0"/>
+      <w:bookmarkStart w:id="10" w:name="_Toc524515733"/>
+      <w:r>
+        <w:t>Purpose of the Safety Plan</w:t>
+      </w:r>
       <w:bookmarkEnd w:id="10"/>
-      <w:r>
-        <w:t>Purpose of the Safety Plan</w:t>
-      </w:r>
     </w:p>
     <w:p>
       <w:r>
@@ -1315,11 +1289,11 @@
         <w:pStyle w:val="Heading2"/>
         <w:contextualSpacing w:val="0"/>
       </w:pPr>
-      <w:bookmarkStart w:id="11" w:name="_sh22j99mm02k" w:colFirst="0" w:colLast="0"/>
+      <w:bookmarkStart w:id="11" w:name="_Toc524515734"/>
+      <w:r>
+        <w:t>Scope of the Project</w:t>
+      </w:r>
       <w:bookmarkEnd w:id="11"/>
-      <w:r>
-        <w:t>Scope of the Project</w:t>
-      </w:r>
     </w:p>
     <w:p/>
     <w:p>
@@ -1385,11 +1359,11 @@
         <w:pStyle w:val="Heading2"/>
         <w:contextualSpacing w:val="0"/>
       </w:pPr>
-      <w:bookmarkStart w:id="12" w:name="_fzzlhwsfq6ys" w:colFirst="0" w:colLast="0"/>
+      <w:bookmarkStart w:id="12" w:name="_Toc524515735"/>
+      <w:r>
+        <w:t>Deliverables of the Project</w:t>
+      </w:r>
       <w:bookmarkEnd w:id="12"/>
-      <w:r>
-        <w:t>Deliverables of the Project</w:t>
-      </w:r>
     </w:p>
     <w:p/>
     <w:p>
@@ -1435,12 +1409,12 @@
         <w:pStyle w:val="Heading1"/>
         <w:contextualSpacing w:val="0"/>
       </w:pPr>
-      <w:bookmarkStart w:id="13" w:name="_t6m96u2v69wo" w:colFirst="0" w:colLast="0"/>
-      <w:bookmarkEnd w:id="13"/>
+      <w:bookmarkStart w:id="13" w:name="_Toc524515736"/>
       <w:r>
         <w:lastRenderedPageBreak/>
         <w:t>Item Definition</w:t>
       </w:r>
+      <w:bookmarkEnd w:id="13"/>
     </w:p>
     <w:p/>
     <w:p>
@@ -1459,25 +1433,81 @@
         <w:rPr>
           <w:color w:val="auto"/>
         </w:rPr>
-        <w:t>Lane Assistance System</w:t>
+        <w:t>Lane Assistance</w:t>
       </w:r>
       <w:r>
         <w:rPr>
           <w:color w:val="auto"/>
         </w:rPr>
+        <w:t xml:space="preserve"> (LA) s</w:t>
+      </w:r>
+      <w:r>
+        <w:rPr>
+          <w:color w:val="auto"/>
+        </w:rPr>
+        <w:t>ystem</w:t>
+      </w:r>
+      <w:r>
+        <w:rPr>
+          <w:color w:val="auto"/>
+        </w:rPr>
         <w:t xml:space="preserve">. </w:t>
       </w:r>
       <w:r>
         <w:rPr>
           <w:color w:val="auto"/>
         </w:rPr>
-        <w:t>This Item</w:t>
+        <w:t xml:space="preserve">This </w:t>
       </w:r>
       <w:r>
         <w:rPr>
           <w:color w:val="auto"/>
         </w:rPr>
-        <w:t xml:space="preserve"> will have two functions:</w:t>
+        <w:t>system alerts the driver when the vehicle is accidentally leaving the lane and attempts to steer the vehicle back to the centre of the lane.</w:t>
+      </w:r>
+    </w:p>
+    <w:p>
+      <w:pPr>
+        <w:rPr>
+          <w:color w:val="auto"/>
+        </w:rPr>
+      </w:pPr>
+    </w:p>
+    <w:p>
+      <w:pPr>
+        <w:rPr>
+          <w:color w:val="auto"/>
+        </w:rPr>
+      </w:pPr>
+      <w:r>
+        <w:rPr>
+          <w:color w:val="auto"/>
+        </w:rPr>
+        <w:t>This i</w:t>
+      </w:r>
+      <w:r>
+        <w:rPr>
+          <w:color w:val="auto"/>
+        </w:rPr>
+        <w:t>tem</w:t>
+      </w:r>
+      <w:r>
+        <w:rPr>
+          <w:color w:val="auto"/>
+        </w:rPr>
+        <w:t xml:space="preserve"> </w:t>
+      </w:r>
+      <w:r>
+        <w:rPr>
+          <w:color w:val="auto"/>
+        </w:rPr>
+        <w:t>has</w:t>
+      </w:r>
+      <w:r>
+        <w:rPr>
+          <w:color w:val="auto"/>
+        </w:rPr>
+        <w:t xml:space="preserve"> two functions:</w:t>
       </w:r>
     </w:p>
     <w:p>
@@ -1495,7 +1525,19 @@
         <w:rPr>
           <w:color w:val="auto"/>
         </w:rPr>
-        <w:t>Lane departure warning</w:t>
+        <w:t>Lane Departure W</w:t>
+      </w:r>
+      <w:r>
+        <w:rPr>
+          <w:color w:val="auto"/>
+        </w:rPr>
+        <w:t>arning</w:t>
+      </w:r>
+      <w:r>
+        <w:rPr>
+          <w:color w:val="auto"/>
+        </w:rPr>
+        <w:t xml:space="preserve"> (LDW)</w:t>
       </w:r>
     </w:p>
     <w:p>
@@ -1513,54 +1555,42 @@
         <w:rPr>
           <w:color w:val="auto"/>
         </w:rPr>
-        <w:t>Lane keeping assistance</w:t>
-      </w:r>
-    </w:p>
-    <w:p>
-      <w:pPr>
+        <w:t>Lane K</w:t>
+      </w:r>
+      <w:r>
         <w:rPr>
           <w:color w:val="auto"/>
         </w:rPr>
-      </w:pPr>
-    </w:p>
-    <w:p>
-      <w:pPr>
+        <w:t xml:space="preserve">eeping </w:t>
+      </w:r>
+      <w:r>
         <w:rPr>
           <w:color w:val="auto"/>
         </w:rPr>
-      </w:pPr>
+        <w:t>A</w:t>
+      </w:r>
       <w:r>
         <w:rPr>
           <w:color w:val="auto"/>
         </w:rPr>
-        <w:t>When the driver drifts towards the edge of the lane, two things will happen:</w:t>
-      </w:r>
-    </w:p>
-    <w:p>
-      <w:pPr>
-        <w:pStyle w:val="ListParagraph"/>
-        <w:numPr>
-          <w:ilvl w:val="0"/>
-          <w:numId w:val="5"/>
-        </w:numPr>
+        <w:t>ssistance</w:t>
+      </w:r>
+      <w:r>
         <w:rPr>
           <w:color w:val="auto"/>
         </w:rPr>
-      </w:pPr>
-      <w:r>
+        <w:t xml:space="preserve"> (LKA)</w:t>
+      </w:r>
+    </w:p>
+    <w:p>
+      <w:pPr>
         <w:rPr>
           <w:color w:val="auto"/>
         </w:rPr>
-        <w:t>the lane departure warning function will vibrate the steering wheel</w:t>
-      </w:r>
-    </w:p>
-    <w:p>
-      <w:pPr>
-        <w:pStyle w:val="ListParagraph"/>
-        <w:numPr>
-          <w:ilvl w:val="0"/>
-          <w:numId w:val="5"/>
-        </w:numPr>
+      </w:pPr>
+    </w:p>
+    <w:p>
+      <w:pPr>
         <w:rPr>
           <w:color w:val="auto"/>
         </w:rPr>
@@ -1569,27 +1599,119 @@
         <w:rPr>
           <w:color w:val="auto"/>
         </w:rPr>
-        <w:t>the lane keeping assistance function will move the steering wheel so that the wheels turn towards the center of the lane</w:t>
-      </w:r>
-    </w:p>
-    <w:p>
-      <w:pPr>
+        <w:t>T</w:t>
+      </w:r>
+      <w:r>
         <w:rPr>
           <w:color w:val="auto"/>
         </w:rPr>
-      </w:pPr>
-    </w:p>
-    <w:p>
-      <w:pPr>
+        <w:t xml:space="preserve">he </w:t>
+      </w:r>
+      <w:r>
         <w:rPr>
           <w:color w:val="auto"/>
         </w:rPr>
-      </w:pPr>
+        <w:t xml:space="preserve">LDW </w:t>
+      </w:r>
       <w:r>
         <w:rPr>
           <w:color w:val="auto"/>
         </w:rPr>
-        <w:t>The architecture and boundary of the Item is shown in Fig. 1 below.</w:t>
+        <w:t>function shall apply an oscillating steering torque to provide the driver a haptic feedback</w:t>
+      </w:r>
+      <w:r>
+        <w:rPr>
+          <w:color w:val="auto"/>
+        </w:rPr>
+        <w:t xml:space="preserve">. </w:t>
+      </w:r>
+      <w:r>
+        <w:rPr>
+          <w:color w:val="auto"/>
+        </w:rPr>
+        <w:t xml:space="preserve">The </w:t>
+      </w:r>
+      <w:r>
+        <w:rPr>
+          <w:color w:val="auto"/>
+        </w:rPr>
+        <w:t xml:space="preserve">LKA function </w:t>
+      </w:r>
+      <w:r>
+        <w:rPr>
+          <w:color w:val="auto"/>
+        </w:rPr>
+        <w:t>shall apply the steering torque when active in order to stay in ego lane.</w:t>
+      </w:r>
+    </w:p>
+    <w:p>
+      <w:pPr>
+        <w:rPr>
+          <w:color w:val="auto"/>
+        </w:rPr>
+      </w:pPr>
+    </w:p>
+    <w:p>
+      <w:pPr>
+        <w:rPr>
+          <w:color w:val="auto"/>
+        </w:rPr>
+      </w:pPr>
+      <w:r>
+        <w:rPr>
+          <w:color w:val="auto"/>
+        </w:rPr>
+        <w:t>The camera subsystem, the electronic power steering (EPS) subsystem, and the steering subsystem are responsible for the functions of the LA system.</w:t>
+      </w:r>
+    </w:p>
+    <w:p>
+      <w:pPr>
+        <w:rPr>
+          <w:color w:val="auto"/>
+        </w:rPr>
+      </w:pPr>
+    </w:p>
+    <w:p>
+      <w:pPr>
+        <w:rPr>
+          <w:color w:val="auto"/>
+        </w:rPr>
+      </w:pPr>
+      <w:r>
+        <w:rPr>
+          <w:color w:val="auto"/>
+        </w:rPr>
+        <w:t xml:space="preserve">The architecture and boundary of the </w:t>
+      </w:r>
+      <w:r>
+        <w:rPr>
+          <w:color w:val="auto"/>
+        </w:rPr>
+        <w:t>i</w:t>
+      </w:r>
+      <w:r>
+        <w:rPr>
+          <w:color w:val="auto"/>
+        </w:rPr>
+        <w:t xml:space="preserve">tem is shown in </w:t>
+      </w:r>
+      <w:r>
+        <w:rPr>
+          <w:color w:val="auto"/>
+        </w:rPr>
+        <w:t>the figure</w:t>
+      </w:r>
+      <w:r>
+        <w:rPr>
+          <w:color w:val="auto"/>
+        </w:rPr>
+        <w:t xml:space="preserve"> below.</w:t>
+      </w:r>
+      <w:r>
+        <w:rPr>
+          <w:color w:val="auto"/>
+        </w:rPr>
+        <w:t xml:space="preserve"> The steering wheel is not included in the item.</w:t>
       </w:r>
     </w:p>
     <w:p>
@@ -1627,7 +1749,7 @@
                     <pic:cNvPicPr/>
                   </pic:nvPicPr>
                   <pic:blipFill>
-                    <a:blip r:embed="rId12" cstate="print">
+                    <a:blip r:embed="rId10" cstate="print">
                       <a:extLst>
                         <a:ext uri="{28A0092B-C50C-407E-A947-70E740481C1C}">
                           <a14:useLocalDpi xmlns:a14="http://schemas.microsoft.com/office/drawing/2010/main" val="0"/>
@@ -1660,19 +1782,19 @@
           <w:color w:val="auto"/>
         </w:rPr>
       </w:pPr>
-    </w:p>
-    <w:p>
-      <w:pPr>
+      <w:r>
         <w:rPr>
           <w:color w:val="auto"/>
         </w:rPr>
-      </w:pPr>
-      <w:r>
+        <w:t xml:space="preserve"> </w:t>
+      </w:r>
+    </w:p>
+    <w:p>
+      <w:pPr>
         <w:rPr>
           <w:color w:val="auto"/>
         </w:rPr>
-        <w:t>To state the lane departure warning engineering requirement more formally: "the lane departure warning function shall apply an oscillating steering torque to provide the driver a haptic feedback." In other words, the vehicle quickly moves the steering wheel back and forth to create a vibration. You can assume that the engineering requirement came from a product engineering team, and your job will be to add extra requirements to ensure functional safety.</w:t>
-      </w:r>
+      </w:pPr>
     </w:p>
     <w:p>
       <w:pPr>
@@ -1681,158 +1803,45 @@
         </w:rPr>
       </w:pPr>
     </w:p>
-    <w:p>
-      <w:pPr>
-        <w:rPr>
-          <w:color w:val="auto"/>
-        </w:rPr>
-      </w:pPr>
-      <w:r>
-        <w:rPr>
-          <w:color w:val="auto"/>
-        </w:rPr>
-        <w:t>The lane keeping assistance functionality will automatically assist the driver; the steering wheel turns towards the center of the lane. We will formally list the requirement as "the lane keeping assistance function shall apply the steering torque when active in order to stay in ego lane". Ego lane refers to the lane in which the vehicle currently drives.</w:t>
-      </w:r>
-    </w:p>
-    <w:p>
-      <w:pPr>
-        <w:rPr>
-          <w:color w:val="auto"/>
-        </w:rPr>
-      </w:pPr>
-    </w:p>
-    <w:p>
-      <w:pPr>
-        <w:rPr>
-          <w:color w:val="auto"/>
-        </w:rPr>
-      </w:pPr>
-      <w:r>
-        <w:rPr>
-          <w:color w:val="auto"/>
-        </w:rPr>
-        <w:lastRenderedPageBreak/>
-        <w:t>When the camera senses that the vehicle is leaving the lane, the camera sends a signal to the electronic power steering system asking to turn and vibrate the steering wheel.</w:t>
-      </w:r>
-    </w:p>
-    <w:p>
-      <w:pPr>
-        <w:rPr>
-          <w:color w:val="auto"/>
-        </w:rPr>
-      </w:pPr>
-    </w:p>
-    <w:p>
-      <w:pPr>
-        <w:rPr>
-          <w:color w:val="auto"/>
-        </w:rPr>
-      </w:pPr>
-      <w:r>
-        <w:rPr>
-          <w:color w:val="auto"/>
-        </w:rPr>
-        <w:t>The camera sensor will also request that a warning light turn on in the car display dashboard. That way the driver knows that the lane assistance system is active.</w:t>
-      </w:r>
-    </w:p>
-    <w:p>
-      <w:pPr>
-        <w:rPr>
-          <w:color w:val="auto"/>
-        </w:rPr>
-      </w:pPr>
-    </w:p>
-    <w:p>
-      <w:pPr>
-        <w:rPr>
-          <w:color w:val="auto"/>
-        </w:rPr>
-      </w:pPr>
-      <w:r>
-        <w:rPr>
-          <w:color w:val="auto"/>
-        </w:rPr>
-        <w:t>If the driver uses a turn signal, then the lane assistance system deactivates so that the vehicle can leave the lane. The driver can also turn off the system completely with a button on the dashboard.</w:t>
-      </w:r>
-    </w:p>
-    <w:p>
-      <w:pPr>
-        <w:rPr>
-          <w:color w:val="auto"/>
-        </w:rPr>
-      </w:pPr>
-    </w:p>
-    <w:p>
-      <w:pPr>
-        <w:rPr>
-          <w:color w:val="auto"/>
-        </w:rPr>
-      </w:pPr>
-      <w:r>
-        <w:rPr>
-          <w:color w:val="auto"/>
-        </w:rPr>
-        <w:t>The driver is still expected to have both hands on the steering wheel at all times. The electronic power steering subsystem has a sensor to detect how much the driver is already turning. The lane keeping assistance function will merely add the extra torque required to get the car back towards center. The extra torque is applied directly to the steering wheel via a motor.</w:t>
-      </w:r>
-    </w:p>
-    <w:p>
-      <w:pPr>
-        <w:rPr>
-          <w:color w:val="B7B7B7"/>
-        </w:rPr>
-      </w:pPr>
-    </w:p>
     <w:p/>
     <w:p>
       <w:r>
         <w:br w:type="page"/>
       </w:r>
     </w:p>
-    <w:p/>
     <w:p>
       <w:pPr>
         <w:pStyle w:val="Heading1"/>
         <w:contextualSpacing w:val="0"/>
       </w:pPr>
-      <w:bookmarkStart w:id="14" w:name="_km1cu1hyl182" w:colFirst="0" w:colLast="0"/>
+      <w:bookmarkStart w:id="14" w:name="_Toc524515737"/>
+      <w:r>
+        <w:lastRenderedPageBreak/>
+        <w:t>Goals and Measures</w:t>
+      </w:r>
       <w:bookmarkEnd w:id="14"/>
-      <w:r>
-        <w:t>Goals and Measures</w:t>
-      </w:r>
     </w:p>
     <w:p>
       <w:pPr>
         <w:pStyle w:val="Heading2"/>
         <w:contextualSpacing w:val="0"/>
       </w:pPr>
-      <w:bookmarkStart w:id="15" w:name="_ww7fqc274i9y" w:colFirst="0" w:colLast="0"/>
+      <w:bookmarkStart w:id="15" w:name="_Toc524515738"/>
+      <w:r>
+        <w:t>Goals</w:t>
+      </w:r>
       <w:bookmarkEnd w:id="15"/>
-      <w:r>
-        <w:t>Goals</w:t>
-      </w:r>
-    </w:p>
-    <w:p>
-      <w:pPr>
+    </w:p>
+    <w:p>
+      <w:r>
+        <w:t>The major goal is to follow the ISO 26262 framework to analyse the lane assistance system to: identify hazards, evaluate the risk in each hazardous situation, and prevent accidents from occurring by lowering the risk to reasonable levels methodically</w:t>
+      </w:r>
+      <w:r>
         <w:rPr>
           <w:b/>
           <w:color w:val="B7B7B7"/>
         </w:rPr>
-      </w:pPr>
-      <w:r>
-        <w:rPr>
-          <w:b/>
-          <w:color w:val="B7B7B7"/>
-        </w:rPr>
-        <w:t xml:space="preserve">[Instructions: </w:t>
-      </w:r>
-    </w:p>
-    <w:p>
-      <w:r>
-        <w:rPr>
-          <w:b/>
-          <w:color w:val="B7B7B7"/>
-        </w:rPr>
-        <w:t>Describe the major goal of this project; what are we trying to accomplish by analyzing the lane assistance functions with ISO 26262?]</w:t>
+        <w:t>.</w:t>
       </w:r>
     </w:p>
     <w:p>
@@ -1840,11 +1849,11 @@
         <w:pStyle w:val="Heading2"/>
         <w:contextualSpacing w:val="0"/>
       </w:pPr>
-      <w:bookmarkStart w:id="16" w:name="_v2rbrzjrkt9b" w:colFirst="0" w:colLast="0"/>
+      <w:bookmarkStart w:id="16" w:name="_Toc524515739"/>
+      <w:r>
+        <w:t>Measures</w:t>
+      </w:r>
       <w:bookmarkEnd w:id="16"/>
-      <w:r>
-        <w:t>Measures</w:t>
-      </w:r>
     </w:p>
     <w:p/>
     <w:tbl>
@@ -2524,57 +2533,12 @@
         <w:pStyle w:val="Heading1"/>
         <w:contextualSpacing w:val="0"/>
       </w:pPr>
-      <w:bookmarkStart w:id="17" w:name="_b23s6orj91gm" w:colFirst="0" w:colLast="0"/>
-      <w:bookmarkEnd w:id="17"/>
+      <w:bookmarkStart w:id="17" w:name="_Toc524515740"/>
       <w:r>
         <w:lastRenderedPageBreak/>
         <w:t>Safety Culture</w:t>
       </w:r>
-    </w:p>
-    <w:p>
-      <w:pPr>
-        <w:rPr>
-          <w:b/>
-          <w:color w:val="B7B7B7"/>
-        </w:rPr>
-      </w:pPr>
-      <w:r>
-        <w:rPr>
-          <w:b/>
-          <w:color w:val="B7B7B7"/>
-        </w:rPr>
-        <w:t xml:space="preserve">[Instructions: </w:t>
-      </w:r>
-    </w:p>
-    <w:p>
-      <w:pPr>
-        <w:rPr>
-          <w:b/>
-          <w:color w:val="B7B7B7"/>
-        </w:rPr>
-      </w:pPr>
-      <w:r>
-        <w:rPr>
-          <w:b/>
-          <w:color w:val="B7B7B7"/>
-        </w:rPr>
-        <w:t>Describe the characteristics of your company's safety culture. How do these characteristics help maintain your safety culture. Hint: See the lesson about Safety Culture</w:t>
-      </w:r>
-    </w:p>
-    <w:p>
-      <w:pPr>
-        <w:rPr>
-          <w:b/>
-          <w:color w:val="B7B7B7"/>
-        </w:rPr>
-      </w:pPr>
-      <w:r>
-        <w:rPr>
-          <w:b/>
-          <w:color w:val="B7B7B7"/>
-        </w:rPr>
-        <w:t>]</w:t>
-      </w:r>
+      <w:bookmarkEnd w:id="17"/>
     </w:p>
     <w:p>
       <w:r>
@@ -2683,19 +2647,7 @@
         </w:numPr>
       </w:pPr>
       <w:r>
-        <w:t>T</w:t>
-      </w:r>
-      <w:r>
-        <w:t xml:space="preserve">eams who design and develop a product </w:t>
-      </w:r>
-      <w:r>
-        <w:t>are</w:t>
-      </w:r>
-      <w:r>
-        <w:t xml:space="preserve"> independent from the teams who audit the work</w:t>
-      </w:r>
-      <w:r>
-        <w:t>.</w:t>
+        <w:t>Teams who design and develop a product are independent from the teams who audit the work.</w:t>
       </w:r>
     </w:p>
     <w:p>
@@ -2707,19 +2659,7 @@
         </w:numPr>
       </w:pPr>
       <w:r>
-        <w:t>C</w:t>
-      </w:r>
-      <w:r>
-        <w:t xml:space="preserve">ompany design and management processes </w:t>
-      </w:r>
-      <w:r>
-        <w:t xml:space="preserve">are </w:t>
-      </w:r>
-      <w:r>
-        <w:t>clearly defined</w:t>
-      </w:r>
-      <w:r>
-        <w:t xml:space="preserve"> and accessible.</w:t>
+        <w:t>Company design and management processes are clearly defined and accessible.</w:t>
       </w:r>
     </w:p>
     <w:p>
@@ -2731,19 +2671,7 @@
         </w:numPr>
       </w:pPr>
       <w:r>
-        <w:t>Each project has</w:t>
-      </w:r>
-      <w:r>
-        <w:t xml:space="preserve"> </w:t>
-      </w:r>
-      <w:r>
-        <w:t xml:space="preserve">the </w:t>
-      </w:r>
-      <w:r>
-        <w:t>necessary resources including people with appropriate skills</w:t>
-      </w:r>
-      <w:r>
-        <w:t>.</w:t>
+        <w:t>Each project has the necessary resources including people with appropriate skills.</w:t>
       </w:r>
     </w:p>
     <w:p>
@@ -2755,13 +2683,7 @@
         </w:numPr>
       </w:pPr>
       <w:r>
-        <w:t>I</w:t>
-      </w:r>
-      <w:r>
-        <w:t>ntellectual diversity is sought after, valued and integrated into processes</w:t>
-      </w:r>
-      <w:r>
-        <w:t>.</w:t>
+        <w:t>Intellectual diversity is sought after, valued and integrated into processes.</w:t>
       </w:r>
     </w:p>
     <w:p>
@@ -2773,13 +2695,7 @@
         </w:numPr>
       </w:pPr>
       <w:r>
-        <w:t>Communication</w:t>
-      </w:r>
-      <w:r>
-        <w:t xml:space="preserve"> channels encourage disclosure of problems</w:t>
-      </w:r>
-      <w:r>
-        <w:t xml:space="preserve"> without fear of being called out.</w:t>
+        <w:t>Communication channels encourage disclosure of problems without fear of being called out.</w:t>
       </w:r>
     </w:p>
     <w:p>
@@ -2795,15 +2711,13 @@
         <w:pStyle w:val="Heading1"/>
         <w:contextualSpacing w:val="0"/>
       </w:pPr>
-      <w:bookmarkStart w:id="18" w:name="_pqn9poe0nvtc" w:colFirst="0" w:colLast="0"/>
+      <w:bookmarkStart w:id="18" w:name="_Toc524515741"/>
+      <w:r>
+        <w:t>Safety Lifecycle Tailoring</w:t>
+      </w:r>
       <w:bookmarkEnd w:id="18"/>
-      <w:r>
-        <w:t>Safety Lifecycle Tailoring</w:t>
-      </w:r>
-    </w:p>
-    <w:p>
-      <w:bookmarkStart w:id="19" w:name="_xlicd1ijavb7" w:colFirst="0" w:colLast="0"/>
-      <w:bookmarkEnd w:id="19"/>
+    </w:p>
+    <w:p>
       <w:r>
         <w:t>For the lane assistance project, the following safety lifecycle phases are in scope:</w:t>
       </w:r>
@@ -2865,9 +2779,11 @@
         <w:pStyle w:val="Heading1"/>
         <w:contextualSpacing w:val="0"/>
       </w:pPr>
+      <w:bookmarkStart w:id="19" w:name="_Toc524515742"/>
       <w:r>
         <w:t>Roles</w:t>
       </w:r>
+      <w:bookmarkEnd w:id="19"/>
     </w:p>
     <w:p>
       <w:pPr>
@@ -2975,7 +2891,6 @@
               <w:contextualSpacing w:val="0"/>
             </w:pPr>
             <w:r>
-              <w:lastRenderedPageBreak/>
               <w:t>Functional Safety  Engineer- Item Level</w:t>
             </w:r>
           </w:p>
@@ -3066,6 +2981,7 @@
               <w:contextualSpacing w:val="0"/>
             </w:pPr>
             <w:r>
+              <w:lastRenderedPageBreak/>
               <w:t>Functional Safety  Engineer- Component Level</w:t>
             </w:r>
           </w:p>
@@ -3152,13 +3068,22 @@
         <w:pStyle w:val="Heading1"/>
         <w:contextualSpacing w:val="0"/>
       </w:pPr>
-      <w:bookmarkStart w:id="20" w:name="_swj0emygbhrm" w:colFirst="0" w:colLast="0"/>
+      <w:bookmarkStart w:id="20" w:name="_Toc524515743"/>
+      <w:r>
+        <w:t>Development Interface Agreement</w:t>
+      </w:r>
       <w:bookmarkEnd w:id="20"/>
-      <w:r>
-        <w:t>Development Interface Agreement</w:t>
-      </w:r>
     </w:p>
     <w:p/>
+    <w:p>
+      <w:pPr>
+        <w:widowControl w:val="0"/>
+        <w:spacing w:before="60" w:after="60"/>
+      </w:pPr>
+      <w:r>
+        <w:t>Please answer the following questions:</w:t>
+      </w:r>
+    </w:p>
     <w:p>
       <w:pPr>
         <w:rPr>
@@ -3166,12 +3091,115 @@
           <w:color w:val="B7B7B7"/>
         </w:rPr>
       </w:pPr>
-      <w:r>
+    </w:p>
+    <w:p>
+      <w:pPr>
+        <w:pStyle w:val="ListParagraph"/>
+        <w:widowControl w:val="0"/>
+        <w:numPr>
+          <w:ilvl w:val="0"/>
+          <w:numId w:val="9"/>
+        </w:numPr>
+        <w:spacing w:before="60" w:after="60"/>
+      </w:pPr>
+      <w:r>
+        <w:t>What is the purpose of a development interface agreement?</w:t>
+      </w:r>
+    </w:p>
+    <w:p>
+      <w:pPr>
+        <w:pStyle w:val="ListParagraph"/>
+        <w:widowControl w:val="0"/>
+        <w:spacing w:before="60" w:after="60"/>
+      </w:pPr>
+      <w:r>
+        <w:t xml:space="preserve">A </w:t>
+      </w:r>
+      <w:r>
+        <w:t>Development Interface A</w:t>
+      </w:r>
+      <w:r>
+        <w:t>greement</w:t>
+      </w:r>
+      <w:r>
+        <w:t xml:space="preserve"> (DIA)</w:t>
+      </w:r>
+      <w:r>
+        <w:t xml:space="preserve"> defines the roles and responsibilities between companies involved in developing a product. All involved parties need to agree on the contents of the DIA before the project begins.</w:t>
+      </w:r>
+    </w:p>
+    <w:p>
+      <w:pPr>
+        <w:pStyle w:val="ListParagraph"/>
+        <w:widowControl w:val="0"/>
+        <w:spacing w:before="60" w:after="60"/>
+      </w:pPr>
+      <w:r>
+        <w:t>The DIA also specifies what evidence and work products each party will provide to prove that work was done according to the agreement. The ultimate goal is to ensure that all parties are developing safe vehicles in compliance with ISO 26262.</w:t>
+      </w:r>
+    </w:p>
+    <w:p>
+      <w:pPr>
+        <w:widowControl w:val="0"/>
+        <w:spacing w:before="60" w:after="60"/>
+      </w:pPr>
+    </w:p>
+    <w:p>
+      <w:pPr>
+        <w:pStyle w:val="ListParagraph"/>
+        <w:widowControl w:val="0"/>
+        <w:numPr>
+          <w:ilvl w:val="0"/>
+          <w:numId w:val="9"/>
+        </w:numPr>
+        <w:spacing w:before="60" w:after="60"/>
+      </w:pPr>
+      <w:r>
+        <w:t>What will be the responsibilities of your company versus the responsibilities of the OEM? Hint: In this project, the OEM is supplying a functioning lane assistance system. Your company needs to analyze and modify the various sub-systems from a functional safety viewpoint.</w:t>
+      </w:r>
+    </w:p>
+    <w:p>
+      <w:pPr>
+        <w:pStyle w:val="ListParagraph"/>
+        <w:widowControl w:val="0"/>
+        <w:spacing w:before="60" w:after="60"/>
         <w:rPr>
           <w:b/>
           <w:color w:val="B7B7B7"/>
         </w:rPr>
-        <w:t>[Instructions:</w:t>
+      </w:pPr>
+      <w:r>
+        <w:t xml:space="preserve">The OEM is responsible for defining the </w:t>
+      </w:r>
+      <w:r>
+        <w:t xml:space="preserve">functional and safety </w:t>
+      </w:r>
+      <w:r>
+        <w:t>requirements</w:t>
+      </w:r>
+      <w:r>
+        <w:t xml:space="preserve">, and system architecture at the item level. My company will be responsible for the technical safety requirements at the component level, including detailed </w:t>
+      </w:r>
+      <w:r>
+        <w:t xml:space="preserve">software </w:t>
+      </w:r>
+      <w:r>
+        <w:t xml:space="preserve">requirements, </w:t>
+      </w:r>
+      <w:r>
+        <w:t xml:space="preserve">and </w:t>
+      </w:r>
+      <w:r>
+        <w:t>the component-level software architecture</w:t>
+      </w:r>
+      <w:r>
+        <w:t xml:space="preserve">. In summary, the OEM will be responsible for </w:t>
+      </w:r>
+      <w:r>
+        <w:t>the product development at the i</w:t>
+      </w:r>
+      <w:r>
+        <w:t>tem level while my company will be responsible for the software product development at the component level. I am assuming hardware is out of scope for this document.</w:t>
       </w:r>
     </w:p>
     <w:p>
@@ -3181,12 +3209,133 @@
           <w:color w:val="B7B7B7"/>
         </w:rPr>
       </w:pPr>
-      <w:r>
+    </w:p>
+    <w:p>
+      <w:pPr>
         <w:rPr>
           <w:b/>
           <w:color w:val="B7B7B7"/>
         </w:rPr>
-        <w:t xml:space="preserve">Assume in this project that you work for the tier-1 organization as described in the above roles table. You are taking on the role of both the functional safety manager and functional safety engineer. </w:t>
+      </w:pPr>
+    </w:p>
+    <w:p>
+      <w:pPr>
+        <w:pStyle w:val="Heading1"/>
+        <w:contextualSpacing w:val="0"/>
+      </w:pPr>
+      <w:bookmarkStart w:id="21" w:name="_Toc524515744"/>
+      <w:r>
+        <w:t>Confirmation Measures</w:t>
+      </w:r>
+      <w:bookmarkEnd w:id="21"/>
+    </w:p>
+    <w:p/>
+    <w:p>
+      <w:pPr>
+        <w:pStyle w:val="ListParagraph"/>
+        <w:numPr>
+          <w:ilvl w:val="0"/>
+          <w:numId w:val="7"/>
+        </w:numPr>
+      </w:pPr>
+      <w:r>
+        <w:t>What is the main purpose of confirmation measures?</w:t>
+      </w:r>
+    </w:p>
+    <w:p>
+      <w:pPr>
+        <w:pStyle w:val="ListParagraph"/>
+      </w:pPr>
+      <w:r>
+        <w:t>Confirmation measures serve two purposes:</w:t>
+      </w:r>
+    </w:p>
+    <w:p>
+      <w:pPr>
+        <w:pStyle w:val="ListParagraph"/>
+        <w:numPr>
+          <w:ilvl w:val="0"/>
+          <w:numId w:val="8"/>
+        </w:numPr>
+      </w:pPr>
+      <w:r>
+        <w:t>that a functional safety project conforms to ISO 26262</w:t>
+      </w:r>
+    </w:p>
+    <w:p>
+      <w:pPr>
+        <w:pStyle w:val="ListParagraph"/>
+        <w:numPr>
+          <w:ilvl w:val="0"/>
+          <w:numId w:val="8"/>
+        </w:numPr>
+      </w:pPr>
+      <w:r>
+        <w:t>that the project really does make the vehicle safer.</w:t>
+      </w:r>
+    </w:p>
+    <w:p/>
+    <w:p>
+      <w:pPr>
+        <w:pStyle w:val="ListParagraph"/>
+        <w:numPr>
+          <w:ilvl w:val="0"/>
+          <w:numId w:val="7"/>
+        </w:numPr>
+      </w:pPr>
+      <w:r>
+        <w:lastRenderedPageBreak/>
+        <w:t>What is a confirmation review?</w:t>
+      </w:r>
+    </w:p>
+    <w:p>
+      <w:pPr>
+        <w:pStyle w:val="ListParagraph"/>
+      </w:pPr>
+      <w:r>
+        <w:t>A review that ensures that the project complies with ISO 26262. As the product is designed and developed, an independent person would review the work to make sure ISO 26262 is being followed.</w:t>
+      </w:r>
+    </w:p>
+    <w:p/>
+    <w:p>
+      <w:pPr>
+        <w:pStyle w:val="ListParagraph"/>
+        <w:numPr>
+          <w:ilvl w:val="0"/>
+          <w:numId w:val="7"/>
+        </w:numPr>
+      </w:pPr>
+      <w:r>
+        <w:t>What is a functional safety audit?</w:t>
+      </w:r>
+    </w:p>
+    <w:p>
+      <w:pPr>
+        <w:pStyle w:val="ListParagraph"/>
+      </w:pPr>
+      <w:r>
+        <w:t>An audit that checks to make sure that the actual implementation of the project conforms to the safety plan.</w:t>
+      </w:r>
+    </w:p>
+    <w:p/>
+    <w:p>
+      <w:pPr>
+        <w:pStyle w:val="ListParagraph"/>
+        <w:numPr>
+          <w:ilvl w:val="0"/>
+          <w:numId w:val="7"/>
+        </w:numPr>
+      </w:pPr>
+      <w:r>
+        <w:t>What is a functional safety assessment?</w:t>
+      </w:r>
+    </w:p>
+    <w:p>
+      <w:pPr>
+        <w:pStyle w:val="ListParagraph"/>
+      </w:pPr>
+      <w:r>
+        <w:t>An assessment confirming that plans, designs and developed products actually achieve functional safety.</w:t>
       </w:r>
     </w:p>
     <w:p>
@@ -3196,323 +3345,6 @@
           <w:color w:val="B7B7B7"/>
         </w:rPr>
       </w:pPr>
-      <w:r>
-        <w:rPr>
-          <w:b/>
-          <w:color w:val="B7B7B7"/>
-        </w:rPr>
-        <w:t xml:space="preserve"> </w:t>
-      </w:r>
-    </w:p>
-    <w:p>
-      <w:pPr>
-        <w:rPr>
-          <w:b/>
-          <w:color w:val="B7B7B7"/>
-        </w:rPr>
-      </w:pPr>
-      <w:r>
-        <w:rPr>
-          <w:b/>
-          <w:color w:val="B7B7B7"/>
-        </w:rPr>
-        <w:t>Please answer the following questions:</w:t>
-      </w:r>
-    </w:p>
-    <w:p>
-      <w:pPr>
-        <w:rPr>
-          <w:b/>
-          <w:color w:val="B7B7B7"/>
-        </w:rPr>
-      </w:pPr>
-    </w:p>
-    <w:p>
-      <w:pPr>
-        <w:numPr>
-          <w:ilvl w:val="0"/>
-          <w:numId w:val="3"/>
-        </w:numPr>
-        <w:ind w:hanging="360"/>
-        <w:contextualSpacing/>
-        <w:rPr>
-          <w:b/>
-          <w:color w:val="B7B7B7"/>
-        </w:rPr>
-      </w:pPr>
-      <w:r>
-        <w:rPr>
-          <w:b/>
-          <w:color w:val="B7B7B7"/>
-        </w:rPr>
-        <w:t>What is the purpose of a development interface agreement?</w:t>
-      </w:r>
-    </w:p>
-    <w:p>
-      <w:pPr>
-        <w:ind w:left="360"/>
-        <w:rPr>
-          <w:b/>
-          <w:color w:val="B7B7B7"/>
-        </w:rPr>
-      </w:pPr>
-      <w:r>
-        <w:rPr>
-          <w:b/>
-          <w:color w:val="B7B7B7"/>
-        </w:rPr>
-        <w:t>A DIA (development interface agreement) defines the roles and responsibilities between companies involved in developing a product. All involved parties need to agree on the contents of the DIA before the project begins.</w:t>
-      </w:r>
-    </w:p>
-    <w:p>
-      <w:pPr>
-        <w:ind w:left="360"/>
-        <w:rPr>
-          <w:b/>
-          <w:color w:val="B7B7B7"/>
-        </w:rPr>
-      </w:pPr>
-    </w:p>
-    <w:p>
-      <w:pPr>
-        <w:ind w:left="360"/>
-        <w:rPr>
-          <w:b/>
-          <w:color w:val="B7B7B7"/>
-        </w:rPr>
-      </w:pPr>
-      <w:r>
-        <w:rPr>
-          <w:b/>
-          <w:color w:val="B7B7B7"/>
-        </w:rPr>
-        <w:t>The DIA also specifies what evidence and work products each party will provide to prove that work was done according to the agreement.</w:t>
-      </w:r>
-      <w:r>
-        <w:rPr>
-          <w:b/>
-          <w:color w:val="B7B7B7"/>
-        </w:rPr>
-        <w:t xml:space="preserve"> </w:t>
-      </w:r>
-      <w:bookmarkStart w:id="21" w:name="_GoBack"/>
-      <w:bookmarkEnd w:id="21"/>
-      <w:r>
-        <w:rPr>
-          <w:b/>
-          <w:color w:val="B7B7B7"/>
-        </w:rPr>
-        <w:t>The ultimate goal is to ensure that all parties are developing safe vehicles in compliance with ISO 26262.</w:t>
-      </w:r>
-    </w:p>
-    <w:p>
-      <w:pPr>
-        <w:rPr>
-          <w:b/>
-          <w:color w:val="B7B7B7"/>
-        </w:rPr>
-      </w:pPr>
-    </w:p>
-    <w:p>
-      <w:pPr>
-        <w:rPr>
-          <w:b/>
-          <w:color w:val="B7B7B7"/>
-        </w:rPr>
-      </w:pPr>
-    </w:p>
-    <w:p>
-      <w:pPr>
-        <w:numPr>
-          <w:ilvl w:val="0"/>
-          <w:numId w:val="3"/>
-        </w:numPr>
-        <w:ind w:hanging="360"/>
-        <w:contextualSpacing/>
-        <w:rPr>
-          <w:b/>
-          <w:color w:val="B7B7B7"/>
-        </w:rPr>
-      </w:pPr>
-      <w:r>
-        <w:rPr>
-          <w:b/>
-          <w:color w:val="B7B7B7"/>
-        </w:rPr>
-        <w:t>What will be the responsibilities of your company versus the responsibilities of the OEM? Hint: In this project, the OEM is supplying a functioning lane assistance system. Your company needs to analyze and modify the various sub-systems from a functional safety viewpoint.</w:t>
-      </w:r>
-    </w:p>
-    <w:p>
-      <w:pPr>
-        <w:rPr>
-          <w:b/>
-          <w:color w:val="B7B7B7"/>
-        </w:rPr>
-      </w:pPr>
-      <w:r>
-        <w:rPr>
-          <w:b/>
-          <w:color w:val="B7B7B7"/>
-        </w:rPr>
-        <w:t>]</w:t>
-      </w:r>
-    </w:p>
-    <w:p>
-      <w:pPr>
-        <w:rPr>
-          <w:b/>
-          <w:color w:val="B7B7B7"/>
-        </w:rPr>
-      </w:pPr>
-    </w:p>
-    <w:p>
-      <w:pPr>
-        <w:pStyle w:val="Heading1"/>
-        <w:contextualSpacing w:val="0"/>
-      </w:pPr>
-      <w:bookmarkStart w:id="22" w:name="_lllavvxrxrdy" w:colFirst="0" w:colLast="0"/>
-      <w:bookmarkEnd w:id="22"/>
-      <w:r>
-        <w:t>Confirmation Measures</w:t>
-      </w:r>
-    </w:p>
-    <w:p/>
-    <w:p>
-      <w:pPr>
-        <w:rPr>
-          <w:b/>
-          <w:color w:val="B7B7B7"/>
-        </w:rPr>
-      </w:pPr>
-      <w:r>
-        <w:rPr>
-          <w:b/>
-          <w:color w:val="B7B7B7"/>
-        </w:rPr>
-        <w:t xml:space="preserve">[Instructions: </w:t>
-      </w:r>
-    </w:p>
-    <w:p>
-      <w:pPr>
-        <w:rPr>
-          <w:b/>
-          <w:color w:val="B7B7B7"/>
-        </w:rPr>
-      </w:pPr>
-      <w:r>
-        <w:rPr>
-          <w:b/>
-          <w:color w:val="B7B7B7"/>
-        </w:rPr>
-        <w:t>Please answer the following questions:</w:t>
-      </w:r>
-    </w:p>
-    <w:p>
-      <w:pPr>
-        <w:rPr>
-          <w:b/>
-          <w:color w:val="B7B7B7"/>
-        </w:rPr>
-      </w:pPr>
-    </w:p>
-    <w:p>
-      <w:pPr>
-        <w:numPr>
-          <w:ilvl w:val="0"/>
-          <w:numId w:val="2"/>
-        </w:numPr>
-        <w:ind w:hanging="360"/>
-        <w:contextualSpacing/>
-        <w:rPr>
-          <w:b/>
-          <w:color w:val="B7B7B7"/>
-        </w:rPr>
-      </w:pPr>
-      <w:r>
-        <w:rPr>
-          <w:b/>
-          <w:color w:val="B7B7B7"/>
-        </w:rPr>
-        <w:t>What is the main purpose of confirmation measures?</w:t>
-      </w:r>
-    </w:p>
-    <w:p>
-      <w:pPr>
-        <w:numPr>
-          <w:ilvl w:val="0"/>
-          <w:numId w:val="2"/>
-        </w:numPr>
-        <w:ind w:hanging="360"/>
-        <w:contextualSpacing/>
-        <w:rPr>
-          <w:b/>
-          <w:color w:val="B7B7B7"/>
-        </w:rPr>
-      </w:pPr>
-      <w:r>
-        <w:rPr>
-          <w:b/>
-          <w:color w:val="B7B7B7"/>
-        </w:rPr>
-        <w:t>What is a confirmation review?</w:t>
-      </w:r>
-    </w:p>
-    <w:p>
-      <w:pPr>
-        <w:numPr>
-          <w:ilvl w:val="0"/>
-          <w:numId w:val="2"/>
-        </w:numPr>
-        <w:ind w:hanging="360"/>
-        <w:contextualSpacing/>
-        <w:rPr>
-          <w:b/>
-          <w:color w:val="B7B7B7"/>
-        </w:rPr>
-      </w:pPr>
-      <w:r>
-        <w:rPr>
-          <w:b/>
-          <w:color w:val="B7B7B7"/>
-        </w:rPr>
-        <w:t>What is a functional safety audit?</w:t>
-      </w:r>
-    </w:p>
-    <w:p>
-      <w:pPr>
-        <w:numPr>
-          <w:ilvl w:val="0"/>
-          <w:numId w:val="2"/>
-        </w:numPr>
-        <w:ind w:hanging="360"/>
-        <w:contextualSpacing/>
-        <w:rPr>
-          <w:b/>
-          <w:color w:val="B7B7B7"/>
-        </w:rPr>
-      </w:pPr>
-      <w:r>
-        <w:rPr>
-          <w:b/>
-          <w:color w:val="B7B7B7"/>
-        </w:rPr>
-        <w:t>What is a functional safety assessment?</w:t>
-      </w:r>
-    </w:p>
-    <w:p>
-      <w:pPr>
-        <w:rPr>
-          <w:b/>
-          <w:color w:val="B7B7B7"/>
-        </w:rPr>
-      </w:pPr>
-      <w:r>
-        <w:rPr>
-          <w:b/>
-          <w:color w:val="B7B7B7"/>
-        </w:rPr>
-        <w:t>]</w:t>
-      </w:r>
     </w:p>
     <w:p>
       <w:pPr>
@@ -3551,7 +3383,12 @@
     <w:p/>
     <w:p>
       <w:r>
-        <w:t>Similarly, a confirmation measures section would go into more detail about how each confirmation will be carried out.</w:t>
+        <w:t>Similarly, a confirmation measures se</w:t>
+      </w:r>
+      <w:bookmarkStart w:id="22" w:name="_GoBack"/>
+      <w:bookmarkEnd w:id="22"/>
+      <w:r>
+        <w:t>ction would go into more detail about how each confirmation will be carried out.</w:t>
       </w:r>
     </w:p>
     <w:sectPr>
@@ -3617,6 +3454,205 @@
 <file path=word/numbering.xml><?xml version="1.0" encoding="utf-8"?>
 <w:numbering xmlns:wpc="http://schemas.microsoft.com/office/word/2010/wordprocessingCanvas" xmlns:mc="http://schemas.openxmlformats.org/markup-compatibility/2006" xmlns:o="urn:schemas-microsoft-com:office:office" xmlns:r="http://schemas.openxmlformats.org/officeDocument/2006/relationships" xmlns:m="http://schemas.openxmlformats.org/officeDocument/2006/math" xmlns:v="urn:schemas-microsoft-com:vml" xmlns:wp14="http://schemas.microsoft.com/office/word/2010/wordprocessingDrawing" xmlns:wp="http://schemas.openxmlformats.org/drawingml/2006/wordprocessingDrawing" xmlns:w10="urn:schemas-microsoft-com:office:word" xmlns:w="http://schemas.openxmlformats.org/wordprocessingml/2006/main" xmlns:w14="http://schemas.microsoft.com/office/word/2010/wordml" xmlns:w15="http://schemas.microsoft.com/office/word/2012/wordml" xmlns:wpg="http://schemas.microsoft.com/office/word/2010/wordprocessingGroup" xmlns:wpi="http://schemas.microsoft.com/office/word/2010/wordprocessingInk" xmlns:wne="http://schemas.microsoft.com/office/word/2006/wordml" xmlns:wps="http://schemas.microsoft.com/office/word/2010/wordprocessingShape" mc:Ignorable="w14 w15 wp14">
   <w:abstractNum w:abstractNumId="0" w15:restartNumberingAfterBreak="0">
+    <w:nsid w:val="02982BA9"/>
+    <w:multiLevelType w:val="hybridMultilevel"/>
+    <w:tmpl w:val="7B80581C"/>
+    <w:lvl w:ilvl="0" w:tplc="04090001">
+      <w:start w:val="1"/>
+      <w:numFmt w:val="bullet"/>
+      <w:lvlText w:val=""/>
+      <w:lvlJc w:val="left"/>
+      <w:pPr>
+        <w:ind w:left="1440" w:hanging="360"/>
+      </w:pPr>
+      <w:rPr>
+        <w:rFonts w:ascii="Symbol" w:hAnsi="Symbol" w:hint="default"/>
+      </w:rPr>
+    </w:lvl>
+    <w:lvl w:ilvl="1" w:tplc="04090003" w:tentative="1">
+      <w:start w:val="1"/>
+      <w:numFmt w:val="bullet"/>
+      <w:lvlText w:val="o"/>
+      <w:lvlJc w:val="left"/>
+      <w:pPr>
+        <w:ind w:left="2160" w:hanging="360"/>
+      </w:pPr>
+      <w:rPr>
+        <w:rFonts w:ascii="Courier New" w:hAnsi="Courier New" w:cs="Courier New" w:hint="default"/>
+      </w:rPr>
+    </w:lvl>
+    <w:lvl w:ilvl="2" w:tplc="04090005" w:tentative="1">
+      <w:start w:val="1"/>
+      <w:numFmt w:val="bullet"/>
+      <w:lvlText w:val=""/>
+      <w:lvlJc w:val="left"/>
+      <w:pPr>
+        <w:ind w:left="2880" w:hanging="360"/>
+      </w:pPr>
+      <w:rPr>
+        <w:rFonts w:ascii="Wingdings" w:hAnsi="Wingdings" w:hint="default"/>
+      </w:rPr>
+    </w:lvl>
+    <w:lvl w:ilvl="3" w:tplc="04090001" w:tentative="1">
+      <w:start w:val="1"/>
+      <w:numFmt w:val="bullet"/>
+      <w:lvlText w:val=""/>
+      <w:lvlJc w:val="left"/>
+      <w:pPr>
+        <w:ind w:left="3600" w:hanging="360"/>
+      </w:pPr>
+      <w:rPr>
+        <w:rFonts w:ascii="Symbol" w:hAnsi="Symbol" w:hint="default"/>
+      </w:rPr>
+    </w:lvl>
+    <w:lvl w:ilvl="4" w:tplc="04090003" w:tentative="1">
+      <w:start w:val="1"/>
+      <w:numFmt w:val="bullet"/>
+      <w:lvlText w:val="o"/>
+      <w:lvlJc w:val="left"/>
+      <w:pPr>
+        <w:ind w:left="4320" w:hanging="360"/>
+      </w:pPr>
+      <w:rPr>
+        <w:rFonts w:ascii="Courier New" w:hAnsi="Courier New" w:cs="Courier New" w:hint="default"/>
+      </w:rPr>
+    </w:lvl>
+    <w:lvl w:ilvl="5" w:tplc="04090005" w:tentative="1">
+      <w:start w:val="1"/>
+      <w:numFmt w:val="bullet"/>
+      <w:lvlText w:val=""/>
+      <w:lvlJc w:val="left"/>
+      <w:pPr>
+        <w:ind w:left="5040" w:hanging="360"/>
+      </w:pPr>
+      <w:rPr>
+        <w:rFonts w:ascii="Wingdings" w:hAnsi="Wingdings" w:hint="default"/>
+      </w:rPr>
+    </w:lvl>
+    <w:lvl w:ilvl="6" w:tplc="04090001" w:tentative="1">
+      <w:start w:val="1"/>
+      <w:numFmt w:val="bullet"/>
+      <w:lvlText w:val=""/>
+      <w:lvlJc w:val="left"/>
+      <w:pPr>
+        <w:ind w:left="5760" w:hanging="360"/>
+      </w:pPr>
+      <w:rPr>
+        <w:rFonts w:ascii="Symbol" w:hAnsi="Symbol" w:hint="default"/>
+      </w:rPr>
+    </w:lvl>
+    <w:lvl w:ilvl="7" w:tplc="04090003" w:tentative="1">
+      <w:start w:val="1"/>
+      <w:numFmt w:val="bullet"/>
+      <w:lvlText w:val="o"/>
+      <w:lvlJc w:val="left"/>
+      <w:pPr>
+        <w:ind w:left="6480" w:hanging="360"/>
+      </w:pPr>
+      <w:rPr>
+        <w:rFonts w:ascii="Courier New" w:hAnsi="Courier New" w:cs="Courier New" w:hint="default"/>
+      </w:rPr>
+    </w:lvl>
+    <w:lvl w:ilvl="8" w:tplc="04090005" w:tentative="1">
+      <w:start w:val="1"/>
+      <w:numFmt w:val="bullet"/>
+      <w:lvlText w:val=""/>
+      <w:lvlJc w:val="left"/>
+      <w:pPr>
+        <w:ind w:left="7200" w:hanging="360"/>
+      </w:pPr>
+      <w:rPr>
+        <w:rFonts w:ascii="Wingdings" w:hAnsi="Wingdings" w:hint="default"/>
+      </w:rPr>
+    </w:lvl>
+  </w:abstractNum>
+  <w:abstractNum w:abstractNumId="1" w15:restartNumberingAfterBreak="0">
+    <w:nsid w:val="0E6E4CBB"/>
+    <w:multiLevelType w:val="hybridMultilevel"/>
+    <w:tmpl w:val="CF6E26EA"/>
+    <w:lvl w:ilvl="0" w:tplc="0409000F">
+      <w:start w:val="1"/>
+      <w:numFmt w:val="decimal"/>
+      <w:lvlText w:val="%1."/>
+      <w:lvlJc w:val="left"/>
+      <w:pPr>
+        <w:ind w:left="720" w:hanging="360"/>
+      </w:pPr>
+    </w:lvl>
+    <w:lvl w:ilvl="1" w:tplc="04090019" w:tentative="1">
+      <w:start w:val="1"/>
+      <w:numFmt w:val="lowerLetter"/>
+      <w:lvlText w:val="%2."/>
+      <w:lvlJc w:val="left"/>
+      <w:pPr>
+        <w:ind w:left="1440" w:hanging="360"/>
+      </w:pPr>
+    </w:lvl>
+    <w:lvl w:ilvl="2" w:tplc="0409001B" w:tentative="1">
+      <w:start w:val="1"/>
+      <w:numFmt w:val="lowerRoman"/>
+      <w:lvlText w:val="%3."/>
+      <w:lvlJc w:val="right"/>
+      <w:pPr>
+        <w:ind w:left="2160" w:hanging="180"/>
+      </w:pPr>
+    </w:lvl>
+    <w:lvl w:ilvl="3" w:tplc="0409000F" w:tentative="1">
+      <w:start w:val="1"/>
+      <w:numFmt w:val="decimal"/>
+      <w:lvlText w:val="%4."/>
+      <w:lvlJc w:val="left"/>
+      <w:pPr>
+        <w:ind w:left="2880" w:hanging="360"/>
+      </w:pPr>
+    </w:lvl>
+    <w:lvl w:ilvl="4" w:tplc="04090019" w:tentative="1">
+      <w:start w:val="1"/>
+      <w:numFmt w:val="lowerLetter"/>
+      <w:lvlText w:val="%5."/>
+      <w:lvlJc w:val="left"/>
+      <w:pPr>
+        <w:ind w:left="3600" w:hanging="360"/>
+      </w:pPr>
+    </w:lvl>
+    <w:lvl w:ilvl="5" w:tplc="0409001B" w:tentative="1">
+      <w:start w:val="1"/>
+      <w:numFmt w:val="lowerRoman"/>
+      <w:lvlText w:val="%6."/>
+      <w:lvlJc w:val="right"/>
+      <w:pPr>
+        <w:ind w:left="4320" w:hanging="180"/>
+      </w:pPr>
+    </w:lvl>
+    <w:lvl w:ilvl="6" w:tplc="0409000F" w:tentative="1">
+      <w:start w:val="1"/>
+      <w:numFmt w:val="decimal"/>
+      <w:lvlText w:val="%7."/>
+      <w:lvlJc w:val="left"/>
+      <w:pPr>
+        <w:ind w:left="5040" w:hanging="360"/>
+      </w:pPr>
+    </w:lvl>
+    <w:lvl w:ilvl="7" w:tplc="04090019" w:tentative="1">
+      <w:start w:val="1"/>
+      <w:numFmt w:val="lowerLetter"/>
+      <w:lvlText w:val="%8."/>
+      <w:lvlJc w:val="left"/>
+      <w:pPr>
+        <w:ind w:left="5760" w:hanging="360"/>
+      </w:pPr>
+    </w:lvl>
+    <w:lvl w:ilvl="8" w:tplc="0409001B" w:tentative="1">
+      <w:start w:val="1"/>
+      <w:numFmt w:val="lowerRoman"/>
+      <w:lvlText w:val="%9."/>
+      <w:lvlJc w:val="right"/>
+      <w:pPr>
+        <w:ind w:left="6480" w:hanging="180"/>
+      </w:pPr>
+    </w:lvl>
+  </w:abstractNum>
+  <w:abstractNum w:abstractNumId="2" w15:restartNumberingAfterBreak="0">
     <w:nsid w:val="28D40399"/>
     <w:multiLevelType w:val="multilevel"/>
     <w:tmpl w:val="8C74B27E"/>
@@ -3729,7 +3765,7 @@
       </w:rPr>
     </w:lvl>
   </w:abstractNum>
-  <w:abstractNum w:abstractNumId="1" w15:restartNumberingAfterBreak="0">
+  <w:abstractNum w:abstractNumId="3" w15:restartNumberingAfterBreak="0">
     <w:nsid w:val="34141940"/>
     <w:multiLevelType w:val="multilevel"/>
     <w:tmpl w:val="B1FEDC8E"/>
@@ -3842,7 +3878,7 @@
       </w:rPr>
     </w:lvl>
   </w:abstractNum>
-  <w:abstractNum w:abstractNumId="2" w15:restartNumberingAfterBreak="0">
+  <w:abstractNum w:abstractNumId="4" w15:restartNumberingAfterBreak="0">
     <w:nsid w:val="5A467954"/>
     <w:multiLevelType w:val="hybridMultilevel"/>
     <w:tmpl w:val="95E4B0BA"/>
@@ -3931,7 +3967,93 @@
       </w:pPr>
     </w:lvl>
   </w:abstractNum>
-  <w:abstractNum w:abstractNumId="3" w15:restartNumberingAfterBreak="0">
+  <w:abstractNum w:abstractNumId="5" w15:restartNumberingAfterBreak="0">
+    <w:nsid w:val="5D8B72F6"/>
+    <w:multiLevelType w:val="hybridMultilevel"/>
+    <w:tmpl w:val="51C09B66"/>
+    <w:lvl w:ilvl="0" w:tplc="0409000F">
+      <w:start w:val="1"/>
+      <w:numFmt w:val="decimal"/>
+      <w:lvlText w:val="%1."/>
+      <w:lvlJc w:val="left"/>
+      <w:pPr>
+        <w:ind w:left="720" w:hanging="360"/>
+      </w:pPr>
+    </w:lvl>
+    <w:lvl w:ilvl="1" w:tplc="04090019" w:tentative="1">
+      <w:start w:val="1"/>
+      <w:numFmt w:val="lowerLetter"/>
+      <w:lvlText w:val="%2."/>
+      <w:lvlJc w:val="left"/>
+      <w:pPr>
+        <w:ind w:left="1440" w:hanging="360"/>
+      </w:pPr>
+    </w:lvl>
+    <w:lvl w:ilvl="2" w:tplc="0409001B" w:tentative="1">
+      <w:start w:val="1"/>
+      <w:numFmt w:val="lowerRoman"/>
+      <w:lvlText w:val="%3."/>
+      <w:lvlJc w:val="right"/>
+      <w:pPr>
+        <w:ind w:left="2160" w:hanging="180"/>
+      </w:pPr>
+    </w:lvl>
+    <w:lvl w:ilvl="3" w:tplc="0409000F" w:tentative="1">
+      <w:start w:val="1"/>
+      <w:numFmt w:val="decimal"/>
+      <w:lvlText w:val="%4."/>
+      <w:lvlJc w:val="left"/>
+      <w:pPr>
+        <w:ind w:left="2880" w:hanging="360"/>
+      </w:pPr>
+    </w:lvl>
+    <w:lvl w:ilvl="4" w:tplc="04090019" w:tentative="1">
+      <w:start w:val="1"/>
+      <w:numFmt w:val="lowerLetter"/>
+      <w:lvlText w:val="%5."/>
+      <w:lvlJc w:val="left"/>
+      <w:pPr>
+        <w:ind w:left="3600" w:hanging="360"/>
+      </w:pPr>
+    </w:lvl>
+    <w:lvl w:ilvl="5" w:tplc="0409001B" w:tentative="1">
+      <w:start w:val="1"/>
+      <w:numFmt w:val="lowerRoman"/>
+      <w:lvlText w:val="%6."/>
+      <w:lvlJc w:val="right"/>
+      <w:pPr>
+        <w:ind w:left="4320" w:hanging="180"/>
+      </w:pPr>
+    </w:lvl>
+    <w:lvl w:ilvl="6" w:tplc="0409000F" w:tentative="1">
+      <w:start w:val="1"/>
+      <w:numFmt w:val="decimal"/>
+      <w:lvlText w:val="%7."/>
+      <w:lvlJc w:val="left"/>
+      <w:pPr>
+        <w:ind w:left="5040" w:hanging="360"/>
+      </w:pPr>
+    </w:lvl>
+    <w:lvl w:ilvl="7" w:tplc="04090019" w:tentative="1">
+      <w:start w:val="1"/>
+      <w:numFmt w:val="lowerLetter"/>
+      <w:lvlText w:val="%8."/>
+      <w:lvlJc w:val="left"/>
+      <w:pPr>
+        <w:ind w:left="5760" w:hanging="360"/>
+      </w:pPr>
+    </w:lvl>
+    <w:lvl w:ilvl="8" w:tplc="0409001B" w:tentative="1">
+      <w:start w:val="1"/>
+      <w:numFmt w:val="lowerRoman"/>
+      <w:lvlText w:val="%9."/>
+      <w:lvlJc w:val="right"/>
+      <w:pPr>
+        <w:ind w:left="6480" w:hanging="180"/>
+      </w:pPr>
+    </w:lvl>
+  </w:abstractNum>
+  <w:abstractNum w:abstractNumId="6" w15:restartNumberingAfterBreak="0">
     <w:nsid w:val="632B4702"/>
     <w:multiLevelType w:val="multilevel"/>
     <w:tmpl w:val="9F7CCF88"/>
@@ -4044,7 +4166,7 @@
       </w:rPr>
     </w:lvl>
   </w:abstractNum>
-  <w:abstractNum w:abstractNumId="4" w15:restartNumberingAfterBreak="0">
+  <w:abstractNum w:abstractNumId="7" w15:restartNumberingAfterBreak="0">
     <w:nsid w:val="67FF74CE"/>
     <w:multiLevelType w:val="hybridMultilevel"/>
     <w:tmpl w:val="AB44D8BA"/>
@@ -4157,7 +4279,7 @@
       </w:rPr>
     </w:lvl>
   </w:abstractNum>
-  <w:abstractNum w:abstractNumId="5" w15:restartNumberingAfterBreak="0">
+  <w:abstractNum w:abstractNumId="8" w15:restartNumberingAfterBreak="0">
     <w:nsid w:val="6E336D15"/>
     <w:multiLevelType w:val="hybridMultilevel"/>
     <w:tmpl w:val="094E5C58"/>
@@ -4244,22 +4366,31 @@
     </w:lvl>
   </w:abstractNum>
   <w:num w:numId="1">
+    <w:abstractNumId w:val="3"/>
+  </w:num>
+  <w:num w:numId="2">
+    <w:abstractNumId w:val="6"/>
+  </w:num>
+  <w:num w:numId="3">
+    <w:abstractNumId w:val="2"/>
+  </w:num>
+  <w:num w:numId="4">
+    <w:abstractNumId w:val="8"/>
+  </w:num>
+  <w:num w:numId="5">
+    <w:abstractNumId w:val="7"/>
+  </w:num>
+  <w:num w:numId="6">
+    <w:abstractNumId w:val="4"/>
+  </w:num>
+  <w:num w:numId="7">
     <w:abstractNumId w:val="1"/>
   </w:num>
-  <w:num w:numId="2">
-    <w:abstractNumId w:val="3"/>
-  </w:num>
-  <w:num w:numId="3">
+  <w:num w:numId="8">
     <w:abstractNumId w:val="0"/>
   </w:num>
-  <w:num w:numId="4">
+  <w:num w:numId="9">
     <w:abstractNumId w:val="5"/>
-  </w:num>
-  <w:num w:numId="5">
-    <w:abstractNumId w:val="4"/>
-  </w:num>
-  <w:num w:numId="6">
-    <w:abstractNumId w:val="2"/>
   </w:num>
 </w:numbering>
 </file>
@@ -4895,6 +5026,42 @@
       <w:contextualSpacing/>
     </w:pPr>
   </w:style>
+  <w:style w:type="paragraph" w:styleId="TOC1">
+    <w:name w:val="toc 1"/>
+    <w:basedOn w:val="Normal"/>
+    <w:next w:val="Normal"/>
+    <w:autoRedefine/>
+    <w:uiPriority w:val="39"/>
+    <w:unhideWhenUsed/>
+    <w:rsid w:val="00A66523"/>
+    <w:pPr>
+      <w:spacing w:after="100"/>
+    </w:pPr>
+  </w:style>
+  <w:style w:type="paragraph" w:styleId="TOC2">
+    <w:name w:val="toc 2"/>
+    <w:basedOn w:val="Normal"/>
+    <w:next w:val="Normal"/>
+    <w:autoRedefine/>
+    <w:uiPriority w:val="39"/>
+    <w:unhideWhenUsed/>
+    <w:rsid w:val="00A66523"/>
+    <w:pPr>
+      <w:spacing w:after="100"/>
+      <w:ind w:left="220"/>
+    </w:pPr>
+  </w:style>
+  <w:style w:type="character" w:styleId="Hyperlink">
+    <w:name w:val="Hyperlink"/>
+    <w:basedOn w:val="DefaultParagraphFont"/>
+    <w:uiPriority w:val="99"/>
+    <w:unhideWhenUsed/>
+    <w:rsid w:val="00A66523"/>
+    <w:rPr>
+      <w:color w:val="0563C1" w:themeColor="hyperlink"/>
+      <w:u w:val="single"/>
+    </w:rPr>
+  </w:style>
 </w:styles>
 </file>
 

</xml_diff>